<commit_message>
kommentare von clmb eingearbeitet
</commit_message>
<xml_diff>
--- a/MS1 - Paper Prototype/PaperPrototyping_Aufgaben.docx
+++ b/MS1 - Paper Prototype/PaperPrototyping_Aufgaben.docx
@@ -89,7 +89,40 @@
       </w:r>
       <w:proofErr w:type="spellEnd"/>
       <w:r>
-        <w:t xml:space="preserve"> und kann so seine Weiterfahrten (insbesondere Taxifahrten) organisieren. Dafür kann er an bereits bestehende Taxifahrten als Mitfahrer teilnehmen, eigene Taxifahrten erstellen und die Teilnahme an bereits betretenen Taxifahrten widerrufen. Weiterhin wird der Initiator der Fahrt benachrichtig, falls eine automatische Buchung nicht möglich ist.</w:t>
+        <w:t xml:space="preserve"> und kann so seine Weiterfahrten (insbesondere Taxifahrten) organisieren. Dafür kann er an bereits bestehende Taxifahrten als Mitfahrer teilnehmen, eigene Taxifahrten erstellen und die Teilnahme an</w:t>
+      </w:r>
+      <w:r>
+        <w:t xml:space="preserve"> </w:t>
+      </w:r>
+      <w:r>
+        <w:t>Taxifahrten widerrufen. Weiterhin wird der Initiator der Fahrt benachrichtig</w:t>
+      </w:r>
+      <w:r>
+        <w:t>t</w:t>
+      </w:r>
+      <w:r>
+        <w:t>, falls eine automati</w:t>
+      </w:r>
+      <w:r>
+        <w:t>sierte</w:t>
+      </w:r>
+      <w:r>
+        <w:t xml:space="preserve"> Buchung</w:t>
+      </w:r>
+      <w:r>
+        <w:t xml:space="preserve"> vom System</w:t>
+      </w:r>
+      <w:r>
+        <w:t xml:space="preserve"> nicht möglich ist</w:t>
+      </w:r>
+      <w:r>
+        <w:t xml:space="preserve"> und der Nutzer ein Taxi per Telefon ordern muss</w:t>
+      </w:r>
+      <w:r>
+        <w:t>.</w:t>
+      </w:r>
+      <w:r>
+        <w:t xml:space="preserve"> In diesem Zusammenhang bekommt der Nutzer eine Nachricht mit der anzurufenden Telefonnummer. </w:t>
       </w:r>
     </w:p>
     <w:p>
@@ -220,6 +253,9 @@
       <w:r>
         <w:t>ausfüllen.</w:t>
       </w:r>
+      <w:r>
+        <w:t xml:space="preserve"> Abschließend bekommt er eine Benachrichtigung angezeigt, dass der Vorgang erfolgreich war.</w:t>
+      </w:r>
     </w:p>
     <w:p>
       <w:pPr>
@@ -412,18 +448,19 @@
       </w:r>
       <w:r>
         <w:tab/>
-        <w:t xml:space="preserve">Der Nutzer soll sich auf der Webseite anmelden und eine Taxifahrt von </w:t>
-      </w:r>
-      <w:r>
-        <w:t xml:space="preserve">der </w:t>
-      </w:r>
-      <w:proofErr w:type="spellStart"/>
-      <w:r>
-        <w:t>Carmeq</w:t>
-      </w:r>
-      <w:proofErr w:type="spellEnd"/>
-      <w:r>
-        <w:t xml:space="preserve"> zum Hauptbahnhof finden, an der er teilnehmen kann.</w:t>
+        <w:t xml:space="preserve">Der Nutzer soll sich auf der Webseite </w:t>
+      </w:r>
+      <w:r>
+        <w:t xml:space="preserve">anmelden und eine Taxifahrt vom Hauptbahnhof Wolfsburg </w:t>
+      </w:r>
+      <w:r>
+        <w:t xml:space="preserve">zum </w:t>
+      </w:r>
+      <w:r>
+        <w:t>VW Werk Rübenkamp</w:t>
+      </w:r>
+      <w:r>
+        <w:t xml:space="preserve"> finden, an der er teilnehmen kann.</w:t>
       </w:r>
     </w:p>
     <w:p>
@@ -463,10 +500,13 @@
       </w:r>
       <w:r>
         <w:tab/>
-        <w:t xml:space="preserve">Als erstes muss sich der Nutzer einloggen, um dann seinen Standort und sein Ziel auszuwählen. Daraufhin wählt er eine der aufgelisteten Reisen aus und „fügt sich hinzu“. </w:t>
-      </w:r>
-      <w:r>
-        <w:tab/>
+        <w:t>Als erstes muss sich der Nutzer einloggen</w:t>
+      </w:r>
+      <w:r>
+        <w:t xml:space="preserve"> und eine neue Reise erstellen. Dann wählt er</w:t>
+      </w:r>
+      <w:r>
+        <w:t xml:space="preserve"> seinen Standort und sein Ziel aus. Daraufhin wählt er eine der aufgelisteten Reisen aus und „fügt sich hinzu“. </w:t>
       </w:r>
     </w:p>
     <w:p>
@@ -516,24 +556,31 @@
       </w:r>
       <w:r>
         <w:tab/>
-        <w:t xml:space="preserve">Melde dich auf der Webseite an und finde eine Mitfahrgelegenheit vom Hauptsitz der </w:t>
-      </w:r>
-      <w:proofErr w:type="spellStart"/>
-      <w:r>
-        <w:t>Carmeq</w:t>
-      </w:r>
-      <w:proofErr w:type="spellEnd"/>
-      <w:r>
-        <w:t xml:space="preserve"> </w:t>
-      </w:r>
-      <w:r>
-        <w:t xml:space="preserve">zum Hauptbahnhof, so dass du um 17.25 Uhr mit dem Zug </w:t>
-      </w:r>
-      <w:r>
-        <w:t>weiter</w:t>
-      </w:r>
-      <w:r>
-        <w:t>reisen könntest.</w:t>
+        <w:t xml:space="preserve">Melde dich auf der Webseite an und finde eine Mitfahrgelegenheit vom </w:t>
+      </w:r>
+      <w:r>
+        <w:t>Hauptbahnhof Wolfsburg zum VW Werk Rübenkamp</w:t>
+      </w:r>
+      <w:r>
+        <w:t xml:space="preserve">, so dass du </w:t>
+      </w:r>
+      <w:r>
+        <w:t xml:space="preserve">deinen Termin </w:t>
+      </w:r>
+      <w:r>
+        <w:t xml:space="preserve">um </w:t>
+      </w:r>
+      <w:r>
+        <w:t>11</w:t>
+      </w:r>
+      <w:r>
+        <w:t>.</w:t>
+      </w:r>
+      <w:r>
+        <w:t>00 Uhr einhalten kannst</w:t>
+      </w:r>
+      <w:r>
+        <w:t>.</w:t>
       </w:r>
     </w:p>
     <w:p>
@@ -559,7 +606,10 @@
         <w:tab/>
       </w:r>
       <w:r>
-        <w:t xml:space="preserve"> Es sollte die Fahrt um 16.45 Uhr mit Rosi und Uschi gewählt werden.</w:t>
+        <w:t xml:space="preserve"> Es sollte die Fahrt um 10.30</w:t>
+      </w:r>
+      <w:r>
+        <w:t xml:space="preserve"> Uhr mit Rosi und Uschi gewählt werden.</w:t>
       </w:r>
     </w:p>
     <w:p>
@@ -622,15 +672,36 @@
       </w:r>
       <w:r>
         <w:tab/>
-        <w:t xml:space="preserve">Der Nutzer soll eine Taxifahrt von der </w:t>
+        <w:t>Der Nutzer soll eine Taxifahrt vo</w:t>
+      </w:r>
+      <w:r>
+        <w:t>m</w:t>
+      </w:r>
+      <w:r>
+        <w:t xml:space="preserve"> </w:t>
+      </w:r>
+      <w:r>
+        <w:t>VW Werk Rübenkamp</w:t>
+      </w:r>
+      <w:r>
+        <w:t xml:space="preserve"> nach </w:t>
       </w:r>
       <w:proofErr w:type="spellStart"/>
       <w:r>
-        <w:t>Carmeq</w:t>
+        <w:t>Wolsfburg</w:t>
       </w:r>
       <w:proofErr w:type="spellEnd"/>
       <w:r>
-        <w:t xml:space="preserve"> nach Berlin Spandau erstellen, damit es für andere Möglich ist daran teilzunehmen.</w:t>
+        <w:t xml:space="preserve"> Hauptbahnhof</w:t>
+      </w:r>
+      <w:r>
+        <w:t xml:space="preserve"> </w:t>
+      </w:r>
+      <w:r>
+        <w:t>erstellen, damit es für andere m</w:t>
+      </w:r>
+      <w:r>
+        <w:t>öglich ist daran teilzunehmen.</w:t>
       </w:r>
     </w:p>
     <w:p>
@@ -666,6 +737,7 @@
         <w:rPr>
           <w:i/>
         </w:rPr>
+        <w:lastRenderedPageBreak/>
         <w:t>Schritte</w:t>
       </w:r>
       <w:r>
@@ -679,7 +751,13 @@
         <w:t xml:space="preserve">Reise </w:t>
       </w:r>
       <w:r>
-        <w:t>erstellen und dann seinen Standort und sein Ziel angeben. In der folgenden Liste muss er einen neuen Eintrag erstellen sodass er pünktlich in Spandau ankommt.</w:t>
+        <w:t>erstellen und dann seinen Standort und sein Ziel angeben. In der folgenden Liste muss er einen neuen Eintrag e</w:t>
+      </w:r>
+      <w:r>
+        <w:t xml:space="preserve">rstellen sodass er pünktlich am Bahnhof Wolfsburg </w:t>
+      </w:r>
+      <w:r>
+        <w:t>ankommt.</w:t>
       </w:r>
     </w:p>
     <w:p>
@@ -716,7 +794,6 @@
         <w:rPr>
           <w:i/>
         </w:rPr>
-        <w:lastRenderedPageBreak/>
         <w:t>Hinweise Nutzer</w:t>
       </w:r>
       <w:r>
@@ -724,39 +801,48 @@
       </w:r>
       <w:r>
         <w:tab/>
-        <w:t xml:space="preserve">Organisiere eine eigene Fahrt vom Hauptsitz der </w:t>
-      </w:r>
-      <w:proofErr w:type="spellStart"/>
-      <w:r>
-        <w:t>Carmeq</w:t>
-      </w:r>
-      <w:proofErr w:type="spellEnd"/>
+        <w:t xml:space="preserve">Organisiere eine eigene Fahrt vom </w:t>
+      </w:r>
+      <w:r>
+        <w:t>VW Werk Rübenkamp</w:t>
+      </w:r>
       <w:r>
         <w:t xml:space="preserve"> </w:t>
       </w:r>
       <w:r>
-        <w:t xml:space="preserve">nach Berlin </w:t>
-      </w:r>
-      <w:r>
-        <w:br/>
-        <w:t>Spandau</w:t>
+        <w:t xml:space="preserve">nach </w:t>
+      </w:r>
+      <w:r>
+        <w:t>Wolfsburg Hauptbahnhof</w:t>
       </w:r>
       <w:r>
         <w:t xml:space="preserve">, </w:t>
       </w:r>
       <w:r>
-        <w:t>damit du um 11.00 Uhr deinen Zug bekommst</w:t>
+        <w:t>damit du um 18</w:t>
+      </w:r>
+      <w:r>
+        <w:t>.00 Uhr deinen Zug bekommst</w:t>
       </w:r>
       <w:r>
         <w:t>.</w:t>
       </w:r>
       <w:r>
-        <w:t xml:space="preserve"> (Für die Dauer der Fahrt sind 30min eingeplant.)</w:t>
+        <w:t xml:space="preserve"> (Für die Dauer der Fahrt sind 2</w:t>
+      </w:r>
+      <w:r>
+        <w:t>0</w:t>
       </w:r>
       <w:r>
         <w:t xml:space="preserve"> </w:t>
       </w:r>
       <w:r>
+        <w:t>min eingeplant.)</w:t>
+      </w:r>
+      <w:r>
+        <w:t xml:space="preserve"> </w:t>
+      </w:r>
+      <w:r>
         <w:t>Denke dir einen geeigneten Treffpunkt aus, den du angibst falls sich Mitfahrer finden.</w:t>
       </w:r>
     </w:p>
@@ -781,7 +867,13 @@
       </w:r>
       <w:r>
         <w:tab/>
-        <w:t xml:space="preserve">Der Nutzer sollte die Fahrt um 10.20 Uhr </w:t>
+        <w:t>Der Nutzer sollte die Fahrt um 1</w:t>
+      </w:r>
+      <w:r>
+        <w:t>7.3</w:t>
+      </w:r>
+      <w:r>
+        <w:t xml:space="preserve">0 Uhr </w:t>
       </w:r>
       <w:r>
         <w:t>starten.</w:t>
@@ -1214,7 +1306,13 @@
         <w:rPr>
           <w:b/>
         </w:rPr>
-        <w:t>Aufgabe 2</w:t>
+        <w:t xml:space="preserve">Aufgabe </w:t>
+      </w:r>
+      <w:r>
+        <w:rPr>
+          <w:b/>
+        </w:rPr>
+        <w:t>6</w:t>
       </w:r>
       <w:r>
         <w:t xml:space="preserve">: </w:t>
@@ -1307,15 +1405,10 @@
       </w:r>
       <w:proofErr w:type="spellEnd"/>
       <w:r>
-        <w:t xml:space="preserve"> anmelden und eine Taxifahrt von der </w:t>
-      </w:r>
-      <w:proofErr w:type="spellStart"/>
-      <w:r>
-        <w:t>Carmeq</w:t>
-      </w:r>
-      <w:proofErr w:type="spellEnd"/>
-      <w:r>
-        <w:t xml:space="preserve"> zum Hauptbahnhof finden, an der er teilnehmen kann.</w:t>
+        <w:t xml:space="preserve"> </w:t>
+      </w:r>
+      <w:r>
+        <w:t>anmelden und eine Taxifahrt vom Hauptbahnhof Wolfsburg zum VW Werk Rübenkamp finden, an der er teilnehmen kann.</w:t>
       </w:r>
     </w:p>
     <w:p>
@@ -1337,7 +1430,7 @@
         <w:tab/>
       </w:r>
       <w:r>
-        <w:t xml:space="preserve">Der Nutzer besitzt ein Smartphone mit Internetzugang und hat die </w:t>
+        <w:t xml:space="preserve">Der Nutzer besitzt ein Smartphone mit Internetzugang, hat die </w:t>
       </w:r>
       <w:proofErr w:type="spellStart"/>
       <w:r>
@@ -1345,15 +1438,10 @@
       </w:r>
       <w:proofErr w:type="spellEnd"/>
       <w:r>
-        <w:t xml:space="preserve"> bereits installiert und geöffnet. Außerdem hat er sich bereits über die </w:t>
-      </w:r>
-      <w:proofErr w:type="spellStart"/>
-      <w:r>
-        <w:t>App</w:t>
-      </w:r>
-      <w:proofErr w:type="spellEnd"/>
-      <w:r>
-        <w:t xml:space="preserve"> oder die Webseite registriert.</w:t>
+        <w:t xml:space="preserve"> bereits installiert </w:t>
+      </w:r>
+      <w:r>
+        <w:t>und ist bereits registriert.</w:t>
       </w:r>
     </w:p>
     <w:p>
@@ -1373,10 +1461,7 @@
       </w:r>
       <w:r>
         <w:tab/>
-        <w:t xml:space="preserve">Als erstes muss sich der Nutzer einloggen, um dann seinen Standort und sein Ziel auszuwählen. Daraufhin wählt er eine der aufgelisteten Reisen aus und „fügt sich hinzu“. </w:t>
-      </w:r>
-      <w:r>
-        <w:tab/>
+        <w:t xml:space="preserve">Als erstes muss sich der Nutzer einloggen und eine neue Reise erstellen. Dann wählt er seinen Standort und sein Ziel aus. Daraufhin wählt er eine der aufgelisteten Reisen aus und „fügt sich hinzu“. </w:t>
       </w:r>
     </w:p>
     <w:p>
@@ -1417,26 +1502,13 @@
       </w:r>
       <w:r>
         <w:tab/>
-        <w:t xml:space="preserve">Melde </w:t>
-      </w:r>
-      <w:r>
-        <w:t xml:space="preserve">dich über die </w:t>
-      </w:r>
-      <w:proofErr w:type="spellStart"/>
-      <w:r>
-        <w:t>App</w:t>
-      </w:r>
-      <w:proofErr w:type="spellEnd"/>
-      <w:r>
-        <w:t xml:space="preserve"> an und finde eine Mitfahrgelegenheit vom Hauptsitz der </w:t>
-      </w:r>
-      <w:proofErr w:type="spellStart"/>
-      <w:r>
-        <w:t>Carmeq</w:t>
-      </w:r>
-      <w:proofErr w:type="spellEnd"/>
-      <w:r>
-        <w:t xml:space="preserve"> zum Hauptbahnhof, so dass du um 17.25 Uhr mit dem Zug weiterreisen könntest.</w:t>
+        <w:t xml:space="preserve">Melde dich </w:t>
+      </w:r>
+      <w:r>
+        <w:t>über die App</w:t>
+      </w:r>
+      <w:r>
+        <w:t xml:space="preserve"> an und finde eine Mitfahrgelegenheit vom Hauptbahnhof Wolfsburg zum VW Werk Rübenkamp, so dass du deinen Termin um 11.00 Uhr einhalten kannst.</w:t>
       </w:r>
     </w:p>
     <w:p>
@@ -1460,23 +1532,33 @@
       </w:r>
       <w:r>
         <w:tab/>
-        <w:t xml:space="preserve"> Es sollte die Fahrt um 16.45 Uhr mit Rosi und Uschi gewählt werden.</w:t>
-      </w:r>
-    </w:p>
-    <w:p>
-      <w:pPr>
-        <w:pStyle w:val="KeinLeerraum"/>
-      </w:pPr>
-    </w:p>
-    <w:p>
-      <w:pPr>
-        <w:pStyle w:val="KeinLeerraum"/>
-      </w:pPr>
-      <w:r>
+        <w:t xml:space="preserve"> Es sollte die Fahrt um 10.30 Uhr mit Rosi und Uschi gewählt werden.</w:t>
+      </w:r>
+    </w:p>
+    <w:p>
+      <w:pPr>
+        <w:pStyle w:val="KeinLeerraum"/>
+      </w:pPr>
+    </w:p>
+    <w:p>
+      <w:pPr>
+        <w:pStyle w:val="KeinLeerraum"/>
         <w:rPr>
           <w:sz w:val="28"/>
           <w:szCs w:val="28"/>
         </w:rPr>
+      </w:pPr>
+    </w:p>
+    <w:p>
+      <w:pPr>
+        <w:pStyle w:val="KeinLeerraum"/>
+      </w:pPr>
+      <w:r>
+        <w:rPr>
+          <w:sz w:val="28"/>
+          <w:szCs w:val="28"/>
+        </w:rPr>
+        <w:lastRenderedPageBreak/>
         <w:t>Verteilung der Aufgaben im Team</w:t>
       </w:r>
       <w:r>

</xml_diff>